<commit_message>
Auto saved by Logseq
</commit_message>
<xml_diff>
--- a/CR_24-11-23.docx
+++ b/CR_24-11-23.docx
@@ -55,37 +55,50 @@
     </w:p>
     <w:p>
       <w:r>
-        <w:t xml:space="preserve">Start from simple cases, isolating processes </w:t>
+        <w:t xml:space="preserve">Start from simple cases, </w:t>
+      </w:r>
+      <w:r>
+        <w:t>m</w:t>
+      </w:r>
+      <w:bookmarkStart w:id="0" w:name="_GoBack"/>
+      <w:bookmarkEnd w:id="0"/>
+      <w:r>
+        <w:t>ake scenarios</w:t>
+      </w:r>
+      <w:r>
+        <w:t xml:space="preserve"> (represent rows, etc.)</w:t>
+      </w:r>
+      <w:r>
+        <w:t xml:space="preserve"> and test hypothes</w:t>
+      </w:r>
+      <w:r>
+        <w:t>e</w:t>
+      </w:r>
+      <w:r>
+        <w:t>s</w:t>
+      </w:r>
+      <w:r>
+        <w:t xml:space="preserve"> </w:t>
+      </w:r>
+      <w:r>
+        <w:t xml:space="preserve">from FSPM and STICS </w:t>
+      </w:r>
+      <w:r>
+        <w:t>for each process</w:t>
       </w:r>
     </w:p>
     <w:p>
       <w:r>
-        <w:t>Make scenarios and test hypothes</w:t>
-      </w:r>
-      <w:r>
-        <w:t>e</w:t>
-      </w:r>
-      <w:r>
-        <w:t>s</w:t>
-      </w:r>
-      <w:r>
-        <w:t xml:space="preserve"> </w:t>
+        <w:t>Compare sole crops vs. intercrops to</w:t>
+      </w:r>
+      <w:r>
+        <w:t xml:space="preserve"> better define intercropping </w:t>
       </w:r>
     </w:p>
     <w:p>
       <w:r>
-        <w:t>Compare sole crops vs. intercrops to</w:t>
-      </w:r>
-      <w:r>
-        <w:t xml:space="preserve"> better define intercropping </w:t>
-      </w:r>
-    </w:p>
-    <w:p>
-      <w:r>
         <w:t>Counter-examples to show which formalisms are to eliminate</w:t>
       </w:r>
-      <w:bookmarkStart w:id="0" w:name="_GoBack"/>
-      <w:bookmarkEnd w:id="0"/>
     </w:p>
     <w:p/>
     <w:sectPr>

</xml_diff>